<commit_message>
added section about myocarditis
</commit_message>
<xml_diff>
--- a/1_tentative_project_plan.docx
+++ b/1_tentative_project_plan.docx
@@ -208,10 +208,7 @@
         </w:numPr>
       </w:pPr>
       <w:r>
-        <w:t>Is the preventive effect of the vaccines on getting COVID-19 the same for people with and people without underlying medical conditions? What about specific groups of comorbidities (</w:t>
-      </w:r>
-      <w:r>
-        <w:t>diseases of the circulatory vs. respiratory system)?</w:t>
+        <w:t>Is the mortality the same in people with a history of myocarditis (and related diseases) with the vaccination compared to without vaccination?</w:t>
       </w:r>
     </w:p>
     <w:p>
@@ -223,19 +220,22 @@
         </w:numPr>
       </w:pPr>
       <w:r>
-        <w:t xml:space="preserve">Is </w:t>
-      </w:r>
-      <w:r>
-        <w:t>number of hospitalization</w:t>
-      </w:r>
-      <w:r>
-        <w:t xml:space="preserve"> the same in vaccinated vs. non-vaccinated p</w:t>
-      </w:r>
-      <w:r>
-        <w:t>opulations</w:t>
-      </w:r>
-      <w:r>
-        <w:t>? Is it the same when comparing vaccinated and non-vaccinated people with the same comorbidities?</w:t>
+        <w:t>Is the preventive effect of the vaccines on getting COVID-19 the same for people with and people without underlying medical conditions? What about specific groups of comorbidities (</w:t>
+      </w:r>
+      <w:r>
+        <w:t>diseases of the circulatory vs. respiratory system)?</w:t>
+      </w:r>
+    </w:p>
+    <w:p>
+      <w:pPr>
+        <w:pStyle w:val="EndNoteBibliography"/>
+        <w:numPr>
+          <w:ilvl w:val="0"/>
+          <w:numId w:val="12"/>
+        </w:numPr>
+      </w:pPr>
+      <w:r>
+        <w:t>Is number of hospitalization the same in vaccinated vs. non-vaccinated populations? Is it the same when comparing vaccinated and non-vaccinated people with the same comorbidities?</w:t>
       </w:r>
     </w:p>
     <w:p>

</xml_diff>

<commit_message>
minor changes (bar plot, dataset, time)
</commit_message>
<xml_diff>
--- a/1_tentative_project_plan.docx
+++ b/1_tentative_project_plan.docx
@@ -163,7 +163,7 @@
           <w:b/>
           <w:bCs/>
         </w:rPr>
-        <w:t>How common are adverse events? Are they more common in people with (specific) underlying medical conditions?</w:t>
+        <w:t>Is the mortality the same in vaccinated vs. non-vaccinated people? Is it the same when comparing vaccinated and non-vaccinated people with the same comorbidities?</w:t>
       </w:r>
     </w:p>
     <w:p>
@@ -183,7 +183,20 @@
           <w:b/>
           <w:bCs/>
         </w:rPr>
-        <w:t>Is the mortality the same in vaccinated vs. non-vaccinated people? Is it the same when comparing vaccinated and non-vaccinated people with the same comorbidities?</w:t>
+        <w:t>How common are adverse events? Are they more common in people with (specific) underlying medical conditions?</w:t>
+      </w:r>
+      <w:r>
+        <w:rPr>
+          <w:b/>
+          <w:bCs/>
+        </w:rPr>
+        <w:t xml:space="preserve"> </w:t>
+      </w:r>
+      <w:r>
+        <w:t xml:space="preserve">(Medical events after the second vaccine will be considered and compared to unvaccinated people in a similar time frame.) </w:t>
+      </w:r>
+      <w:r>
+        <w:t>If more adverse events occur in a vaccinated population compared to the non-vaccinated population, the time course of adverse events will be plotted.</w:t>
       </w:r>
     </w:p>
     <w:p>
@@ -282,21 +295,74 @@
         <w:t>Covid-19 TPP GP Scripts</w:t>
       </w:r>
       <w:r>
-        <w:t xml:space="preserve"> dataset will be used and different vaccines called using their SNOMED codes. Boxplots of the different groups will be created and data will be analysed using the Chi-squared test.</w:t>
+        <w:t xml:space="preserve"> dataset will be used and different vaccines called using their SNOMED codes. </w:t>
+      </w:r>
+      <w:r>
+        <w:t xml:space="preserve">For the mortality data, the </w:t>
+      </w:r>
+      <w:r>
+        <w:rPr>
+          <w:b/>
+          <w:bCs/>
+        </w:rPr>
+        <w:t xml:space="preserve">Death </w:t>
+      </w:r>
+      <w:r>
+        <w:rPr>
+          <w:b/>
+          <w:bCs/>
+        </w:rPr>
+        <w:t>L</w:t>
+      </w:r>
+      <w:r>
+        <w:rPr>
+          <w:b/>
+          <w:bCs/>
+        </w:rPr>
+        <w:t>inkage</w:t>
+      </w:r>
+      <w:r>
+        <w:t xml:space="preserve"> dataset will be used, as also done by Xiang et al.</w:t>
+      </w:r>
+      <w:r>
+        <w:fldChar w:fldCharType="begin"/>
+      </w:r>
+      <w:r>
+        <w:instrText xml:space="preserve"> ADDIN EN.CITE &lt;EndNote&gt;&lt;Cite&gt;&lt;Author&gt;Xiang&lt;/Author&gt;&lt;Year&gt;2021&lt;/Year&gt;&lt;RecNum&gt;2&lt;/RecNum&gt;&lt;DisplayText&gt;&lt;style face="superscript"&gt;2&lt;/style&gt;&lt;/DisplayText&gt;&lt;record&gt;&lt;rec-number&gt;2&lt;/rec-number&gt;&lt;foreign-keys&gt;&lt;key app="EN" db-id="fxsfxav03rrepseepftp95wlxwesev2xe9aw" timestamp="1636392780"&gt;2&lt;/key&gt;&lt;/foreign-keys&gt;&lt;ref-type name="Journal Article"&gt;17&lt;/ref-type&gt;&lt;contributors&gt;&lt;authors&gt;&lt;author&gt;Xiang, Yong&lt;/author&gt;&lt;author&gt;Feng, Yaning&lt;/author&gt;&lt;author&gt;Qiu, Jinghong&lt;/author&gt;&lt;author&gt;So, Hon-Cheong&lt;/author&gt;&lt;/authors&gt;&lt;/contributors&gt;&lt;titles&gt;&lt;title&gt;Association of COVID-19 vaccination with risks of hospitalization due to cardiovascular and other diseases: A study of the UK Biobank&lt;/title&gt;&lt;secondary-title&gt;medRxiv&lt;/secondary-title&gt;&lt;/titles&gt;&lt;periodical&gt;&lt;full-title&gt;medRxiv&lt;/full-title&gt;&lt;/periodical&gt;&lt;pages&gt;2021.08.15.21262097&lt;/pages&gt;&lt;dates&gt;&lt;year&gt;2021&lt;/year&gt;&lt;/dates&gt;&lt;urls&gt;&lt;related-urls&gt;&lt;url&gt;https://www.medrxiv.org/content/medrxiv/early/2021/11/05/2021.08.15.21262097.full.pdf&lt;/url&gt;&lt;/related-urls&gt;&lt;/urls&gt;&lt;electronic-resource-num&gt;10.1101/2021.08.15.21262097&lt;/electronic-resource-num&gt;&lt;/record&gt;&lt;/Cite&gt;&lt;/EndNote&gt;</w:instrText>
+      </w:r>
+      <w:r>
+        <w:fldChar w:fldCharType="separate"/>
+      </w:r>
+      <w:r>
+        <w:rPr>
+          <w:vertAlign w:val="superscript"/>
+        </w:rPr>
+        <w:t>2</w:t>
+      </w:r>
+      <w:r>
+        <w:fldChar w:fldCharType="end"/>
+      </w:r>
+      <w:r>
+        <w:t xml:space="preserve">. </w:t>
+      </w:r>
+      <w:r>
+        <w:t>B</w:t>
+      </w:r>
+      <w:r>
+        <w:t>ar plots</w:t>
+      </w:r>
+      <w:r>
+        <w:t xml:space="preserve"> of the different groups will be created and data will be analysed using the Chi-squared test.</w:t>
       </w:r>
       <w:r>
         <w:t xml:space="preserve"> </w:t>
       </w:r>
       <w:r>
+        <w:t xml:space="preserve">A line plot would be used for time-related data. </w:t>
+      </w:r>
+      <w:r>
         <w:t xml:space="preserve">Euler will be used, as it is a large dataset. </w:t>
       </w:r>
-    </w:p>
-    <w:p>
-      <w:pPr>
-        <w:rPr>
-          <w:lang w:val="en-GB"/>
-        </w:rPr>
-      </w:pPr>
     </w:p>
     <w:p>
       <w:pPr>
@@ -319,7 +385,7 @@
           <w:ilvl w:val="0"/>
           <w:numId w:val="0"/>
         </w:numPr>
-        <w:ind w:left="720" w:hanging="360"/>
+        <w:spacing w:after="0"/>
       </w:pPr>
       <w:r>
         <w:rPr>
@@ -367,14 +433,40 @@
     </w:p>
     <w:p>
       <w:pPr>
-        <w:rPr>
-          <w:lang w:val="en-GB"/>
-        </w:rPr>
-      </w:pPr>
-      <w:r>
-        <w:rPr>
-          <w:lang w:val="en-GB"/>
-        </w:rPr>
+        <w:pStyle w:val="EndNoteBibliography"/>
+        <w:numPr>
+          <w:ilvl w:val="0"/>
+          <w:numId w:val="0"/>
+        </w:numPr>
+      </w:pPr>
+      <w:r>
+        <w:t>2</w:t>
+      </w:r>
+      <w:r>
+        <w:tab/>
+        <w:t xml:space="preserve">Xiang, Y., Feng, Y., Qiu, J. &amp; So, H.-C. Association of COVID-19 vaccination with risks of hospitalization due to cardiovascular and other diseases: A study of the UK Biobank. </w:t>
+      </w:r>
+      <w:r>
+        <w:rPr>
+          <w:i/>
+        </w:rPr>
+        <w:t>medRxiv</w:t>
+      </w:r>
+      <w:r>
+        <w:t>, 2021.2008.2015.21262097, doi:10.1101/2021.08.15.21262097 (2021).</w:t>
+      </w:r>
+    </w:p>
+    <w:p>
+      <w:pPr>
+        <w:rPr>
+          <w:lang w:val="en-GB"/>
+        </w:rPr>
+      </w:pPr>
+      <w:r>
+        <w:rPr>
+          <w:lang w:val="en-GB"/>
+        </w:rPr>
+        <w:lastRenderedPageBreak/>
         <w:fldChar w:fldCharType="end"/>
       </w:r>
     </w:p>
@@ -1490,7 +1582,6 @@
   <w:style w:type="character" w:default="1" w:styleId="DefaultParagraphFont">
     <w:name w:val="Default Paragraph Font"/>
     <w:uiPriority w:val="1"/>
-    <w:semiHidden/>
     <w:unhideWhenUsed/>
   </w:style>
   <w:style w:type="table" w:default="1" w:styleId="TableNormal">

</xml_diff>

<commit_message>
merging the two versions
</commit_message>
<xml_diff>
--- a/1_tentative_project_plan.docx
+++ b/1_tentative_project_plan.docx
@@ -1,6 +1,6 @@
 
 <file path=word/document.xml><?xml version="1.0" encoding="utf-8"?>
-<w:document xmlns:wpc="http://schemas.microsoft.com/office/word/2010/wordprocessingCanvas" xmlns:cx="http://schemas.microsoft.com/office/drawing/2014/chartex" xmlns:cx1="http://schemas.microsoft.com/office/drawing/2015/9/8/chartex" xmlns:cx2="http://schemas.microsoft.com/office/drawing/2015/10/21/chartex" xmlns:cx3="http://schemas.microsoft.com/office/drawing/2016/5/9/chartex" xmlns:cx4="http://schemas.microsoft.com/office/drawing/2016/5/10/chartex" xmlns:cx5="http://schemas.microsoft.com/office/drawing/2016/5/11/chartex" xmlns:cx6="http://schemas.microsoft.com/office/drawing/2016/5/12/chartex" xmlns:cx7="http://schemas.microsoft.com/office/drawing/2016/5/13/chartex" xmlns:cx8="http://schemas.microsoft.com/office/drawing/2016/5/14/chartex" xmlns:mc="http://schemas.openxmlformats.org/markup-compatibility/2006" xmlns:aink="http://schemas.microsoft.com/office/drawing/2016/ink" xmlns:am3d="http://schemas.microsoft.com/office/drawing/2017/model3d" xmlns:o="urn:schemas-microsoft-com:office:office" xmlns:r="http://schemas.openxmlformats.org/officeDocument/2006/relationships" xmlns:m="http://schemas.openxmlformats.org/officeDocument/2006/math" xmlns:v="urn:schemas-microsoft-com:vml" xmlns:wp14="http://schemas.microsoft.com/office/word/2010/wordprocessingDrawing" xmlns:wp="http://schemas.openxmlformats.org/drawingml/2006/wordprocessingDrawing" xmlns:w10="urn:schemas-microsoft-com:office:word" xmlns:w="http://schemas.openxmlformats.org/wordprocessingml/2006/main" xmlns:w14="http://schemas.microsoft.com/office/word/2010/wordml" xmlns:w15="http://schemas.microsoft.com/office/word/2012/wordml" xmlns:w16cex="http://schemas.microsoft.com/office/word/2018/wordml/cex" xmlns:w16cid="http://schemas.microsoft.com/office/word/2016/wordml/cid" xmlns:w16="http://schemas.microsoft.com/office/word/2018/wordml" xmlns:w16se="http://schemas.microsoft.com/office/word/2015/wordml/symex" xmlns:wpg="http://schemas.microsoft.com/office/word/2010/wordprocessingGroup" xmlns:wpi="http://schemas.microsoft.com/office/word/2010/wordprocessingInk" xmlns:wne="http://schemas.microsoft.com/office/word/2006/wordml" xmlns:wps="http://schemas.microsoft.com/office/word/2010/wordprocessingShape" mc:Ignorable="w14 w15 w16se w16cid w16 w16cex wp14">
+<w:document xmlns:wpc="http://schemas.microsoft.com/office/word/2010/wordprocessingCanvas" xmlns:cx="http://schemas.microsoft.com/office/drawing/2014/chartex" xmlns:cx1="http://schemas.microsoft.com/office/drawing/2015/9/8/chartex" xmlns:cx2="http://schemas.microsoft.com/office/drawing/2015/10/21/chartex" xmlns:cx3="http://schemas.microsoft.com/office/drawing/2016/5/9/chartex" xmlns:cx4="http://schemas.microsoft.com/office/drawing/2016/5/10/chartex" xmlns:cx5="http://schemas.microsoft.com/office/drawing/2016/5/11/chartex" xmlns:cx6="http://schemas.microsoft.com/office/drawing/2016/5/12/chartex" xmlns:cx7="http://schemas.microsoft.com/office/drawing/2016/5/13/chartex" xmlns:cx8="http://schemas.microsoft.com/office/drawing/2016/5/14/chartex" xmlns:mc="http://schemas.openxmlformats.org/markup-compatibility/2006" xmlns:aink="http://schemas.microsoft.com/office/drawing/2016/ink" xmlns:am3d="http://schemas.microsoft.com/office/drawing/2017/model3d" xmlns:o="urn:schemas-microsoft-com:office:office" xmlns:r="http://schemas.openxmlformats.org/officeDocument/2006/relationships" xmlns:m="http://schemas.openxmlformats.org/officeDocument/2006/math" xmlns:v="urn:schemas-microsoft-com:vml" xmlns:wp14="http://schemas.microsoft.com/office/word/2010/wordprocessingDrawing" xmlns:wp="http://schemas.openxmlformats.org/drawingml/2006/wordprocessingDrawing" xmlns:w10="urn:schemas-microsoft-com:office:word" xmlns:w="http://schemas.openxmlformats.org/wordprocessingml/2006/main" xmlns:w14="http://schemas.microsoft.com/office/word/2010/wordml" xmlns:w15="http://schemas.microsoft.com/office/word/2012/wordml" xmlns:w16cex="http://schemas.microsoft.com/office/word/2018/wordml/cex" xmlns:w16cid="http://schemas.microsoft.com/office/word/2016/wordml/cid" xmlns:w16="http://schemas.microsoft.com/office/word/2018/wordml" xmlns:w16sdtdh="http://schemas.microsoft.com/office/word/2020/wordml/sdtdatahash" xmlns:w16se="http://schemas.microsoft.com/office/word/2015/wordml/symex" xmlns:wpg="http://schemas.microsoft.com/office/word/2010/wordprocessingGroup" xmlns:wpi="http://schemas.microsoft.com/office/word/2010/wordprocessingInk" xmlns:wne="http://schemas.microsoft.com/office/word/2006/wordml" xmlns:wps="http://schemas.microsoft.com/office/word/2010/wordprocessingShape" mc:Ignorable="w14 w15 w16se w16cid w16 w16cex w16sdtdh wp14">
   <w:body>
     <w:p>
       <w:pPr>
@@ -9,90 +9,242 @@
           <w:lang w:val="en-GB"/>
         </w:rPr>
       </w:pPr>
-      <w:r>
-        <w:rPr>
-          <w:lang w:val="en-GB"/>
-        </w:rPr>
-        <w:t>Covid vaccine</w:t>
-      </w:r>
-      <w:r>
-        <w:rPr>
-          <w:lang w:val="en-GB"/>
-        </w:rPr>
-        <w:t xml:space="preserve"> </w:t>
-      </w:r>
-      <w:r>
-        <w:rPr>
-          <w:lang w:val="en-GB"/>
-        </w:rPr>
-        <w:t>effect</w:t>
-      </w:r>
-      <w:r>
-        <w:rPr>
-          <w:lang w:val="en-GB"/>
-        </w:rPr>
-        <w:t>s</w:t>
-      </w:r>
-      <w:r>
-        <w:rPr>
-          <w:lang w:val="en-GB"/>
-        </w:rPr>
-        <w:t xml:space="preserve"> on people with underlying medical conditions.</w:t>
-      </w:r>
+      <w:ins w:id="1" w:author="Renée Sæthre" w:date="2021-11-10T12:27:00Z">
+        <w:r>
+          <w:rPr>
+            <w:lang w:val="en-GB"/>
+          </w:rPr>
+          <w:t>A</w:t>
+        </w:r>
+      </w:ins>
+      <w:ins w:id="2" w:author="Renée Sæthre" w:date="2021-11-10T11:22:00Z">
+        <w:r>
+          <w:rPr>
+            <w:lang w:val="en-GB"/>
+          </w:rPr>
+          <w:t>dverse events of the COVID-19</w:t>
+        </w:r>
+      </w:ins>
+      <w:del w:id="3" w:author="Renée Sæthre" w:date="2021-11-10T11:22:00Z">
+        <w:r>
+          <w:rPr>
+            <w:lang w:val="en-GB"/>
+          </w:rPr>
+          <w:delText>Covid</w:delText>
+        </w:r>
+      </w:del>
+      <w:r>
+        <w:rPr>
+          <w:lang w:val="en-GB"/>
+        </w:rPr>
+        <w:t xml:space="preserve"> vaccine</w:t>
+      </w:r>
+      <w:del w:id="4" w:author="Renée Sæthre" w:date="2021-11-10T11:22:00Z">
+        <w:r>
+          <w:rPr>
+            <w:lang w:val="en-GB"/>
+          </w:rPr>
+          <w:delText xml:space="preserve"> </w:delText>
+        </w:r>
+        <w:r>
+          <w:rPr>
+            <w:lang w:val="en-GB"/>
+          </w:rPr>
+          <w:delText>effect</w:delText>
+        </w:r>
+        <w:r>
+          <w:rPr>
+            <w:lang w:val="en-GB"/>
+          </w:rPr>
+          <w:delText>s</w:delText>
+        </w:r>
+        <w:r>
+          <w:rPr>
+            <w:lang w:val="en-GB"/>
+          </w:rPr>
+          <w:delText xml:space="preserve"> on</w:delText>
+        </w:r>
+      </w:del>
+      <w:ins w:id="5" w:author="Renée Sæthre" w:date="2021-11-10T11:22:00Z">
+        <w:r>
+          <w:rPr>
+            <w:lang w:val="en-GB"/>
+          </w:rPr>
+          <w:t xml:space="preserve"> in</w:t>
+        </w:r>
+      </w:ins>
+      <w:r>
+        <w:rPr>
+          <w:lang w:val="en-GB"/>
+        </w:rPr>
+        <w:t xml:space="preserve"> people with underlying medical conditions</w:t>
+      </w:r>
+      <w:del w:id="6" w:author="Renée Sæthre" w:date="2021-11-10T11:22:00Z">
+        <w:r>
+          <w:rPr>
+            <w:lang w:val="en-GB"/>
+          </w:rPr>
+          <w:delText>.</w:delText>
+        </w:r>
+      </w:del>
     </w:p>
     <w:p>
       <w:pPr>
         <w:pStyle w:val="Subtitle"/>
+        <w:jc w:val="both"/>
         <w:rPr>
           <w:lang w:val="de-CH"/>
         </w:rPr>
-      </w:pPr>
+        <w:pPrChange w:id="7" w:author="Renée Sæthre" w:date="2021-11-10T12:33:00Z">
+          <w:pPr>
+            <w:pStyle w:val="Subtitle"/>
+          </w:pPr>
+        </w:pPrChange>
+      </w:pPr>
+      <w:del w:id="8" w:author="Renée Sæthre" w:date="2021-11-10T11:44:00Z">
+        <w:r>
+          <w:rPr>
+            <w:lang w:val="de-CH"/>
+          </w:rPr>
+          <w:delText xml:space="preserve">Team members: </w:delText>
+        </w:r>
+      </w:del>
       <w:r>
         <w:rPr>
           <w:lang w:val="de-CH"/>
         </w:rPr>
-        <w:t xml:space="preserve">Team </w:t>
-      </w:r>
-      <w:proofErr w:type="spellStart"/>
+        <w:t xml:space="preserve">Monica Müller, </w:t>
+      </w:r>
       <w:r>
         <w:rPr>
           <w:lang w:val="de-CH"/>
         </w:rPr>
-        <w:t>members</w:t>
-      </w:r>
-      <w:proofErr w:type="spellEnd"/>
-      <w:r>
-        <w:rPr>
-          <w:lang w:val="de-CH"/>
-        </w:rPr>
-        <w:t xml:space="preserve">: Monica Müller, </w:t>
-      </w:r>
-      <w:r>
-        <w:rPr>
-          <w:lang w:val="de-CH"/>
-        </w:rPr>
-        <w:t xml:space="preserve">Renée </w:t>
-      </w:r>
-      <w:proofErr w:type="spellStart"/>
-      <w:r>
-        <w:rPr>
-          <w:lang w:val="de-CH"/>
-        </w:rPr>
-        <w:t>Sæthre</w:t>
-      </w:r>
-      <w:proofErr w:type="spellEnd"/>
+        <w:t>Renée Sæthre</w:t>
+      </w:r>
     </w:p>
     <w:p>
       <w:pPr>
-        <w:rPr>
-          <w:lang w:val="en-GB"/>
-        </w:rPr>
-      </w:pPr>
-      <w:r>
-        <w:rPr>
-          <w:lang w:val="en-GB"/>
-        </w:rPr>
-        <w:t>In hope of ending the global COVID-19 pandemic, several vaccines have been rapidly developed. However, vaccine hesitancy partially due to safety concerns has hindered its usage. Phase 2 and 3 clinical trials showed promising results regarding efficacy and adverse effects also in people with underlying medical conditions</w:t>
+        <w:jc w:val="both"/>
+        <w:rPr>
+          <w:lang w:val="en-GB"/>
+        </w:rPr>
+        <w:pPrChange w:id="9" w:author="Renée Sæthre" w:date="2021-11-10T12:33:00Z">
+          <w:pPr/>
+        </w:pPrChange>
+      </w:pPr>
+      <w:r>
+        <w:rPr>
+          <w:lang w:val="en-GB"/>
+        </w:rPr>
+        <w:t xml:space="preserve">In hope of ending the global COVID-19 pandemic, </w:t>
+      </w:r>
+      <w:del w:id="10" w:author="Renée Sæthre" w:date="2021-11-10T11:45:00Z">
+        <w:r>
+          <w:rPr>
+            <w:lang w:val="en-GB"/>
+          </w:rPr>
+          <w:delText>several</w:delText>
+        </w:r>
+      </w:del>
+      <w:ins w:id="11" w:author="Renée Sæthre" w:date="2021-11-10T11:45:00Z">
+        <w:r>
+          <w:rPr>
+            <w:lang w:val="en-GB"/>
+          </w:rPr>
+          <w:t xml:space="preserve"> multip</w:t>
+        </w:r>
+      </w:ins>
+      <w:ins w:id="12" w:author="Renée Sæthre" w:date="2021-11-10T11:46:00Z">
+        <w:r>
+          <w:rPr>
+            <w:lang w:val="en-GB"/>
+          </w:rPr>
+          <w:t>le</w:t>
+        </w:r>
+      </w:ins>
+      <w:r>
+        <w:rPr>
+          <w:lang w:val="en-GB"/>
+        </w:rPr>
+        <w:t xml:space="preserve"> vaccines have been rapidly developed</w:t>
+      </w:r>
+      <w:ins w:id="13" w:author="Renée Sæthre" w:date="2021-11-10T11:46:00Z">
+        <w:r>
+          <w:rPr>
+            <w:lang w:val="en-GB"/>
+          </w:rPr>
+          <w:t xml:space="preserve"> around the world</w:t>
+        </w:r>
+      </w:ins>
+      <w:r>
+        <w:rPr>
+          <w:lang w:val="en-GB"/>
+        </w:rPr>
+        <w:t xml:space="preserve">. However, vaccine hesitancy </w:t>
+      </w:r>
+      <w:del w:id="14" w:author="Renée Sæthre" w:date="2021-11-10T11:56:00Z">
+        <w:r>
+          <w:rPr>
+            <w:lang w:val="en-GB"/>
+          </w:rPr>
+          <w:delText xml:space="preserve">partially </w:delText>
+        </w:r>
+      </w:del>
+      <w:r>
+        <w:rPr>
+          <w:lang w:val="en-GB"/>
+        </w:rPr>
+        <w:t xml:space="preserve">due to safety concerns </w:t>
+      </w:r>
+      <w:del w:id="15" w:author="Renée Sæthre" w:date="2021-11-10T11:56:00Z">
+        <w:r>
+          <w:rPr>
+            <w:lang w:val="en-GB"/>
+          </w:rPr>
+          <w:delText>has hindered</w:delText>
+        </w:r>
+      </w:del>
+      <w:ins w:id="16" w:author="Renée Sæthre" w:date="2021-11-10T11:56:00Z">
+        <w:r>
+          <w:rPr>
+            <w:lang w:val="en-GB"/>
+          </w:rPr>
+          <w:t xml:space="preserve"> is hindering</w:t>
+        </w:r>
+      </w:ins>
+      <w:r>
+        <w:rPr>
+          <w:lang w:val="en-GB"/>
+        </w:rPr>
+        <w:t xml:space="preserve"> its usage. Phase 2 and 3 clinical trials showed promising results regarding </w:t>
+      </w:r>
+      <w:ins w:id="17" w:author="Renée Sæthre" w:date="2021-11-10T11:56:00Z">
+        <w:r>
+          <w:rPr>
+            <w:lang w:val="en-GB"/>
+          </w:rPr>
+          <w:t xml:space="preserve">both </w:t>
+        </w:r>
+      </w:ins>
+      <w:r>
+        <w:rPr>
+          <w:lang w:val="en-GB"/>
+        </w:rPr>
+        <w:t>efficacy and adverse effects</w:t>
+      </w:r>
+      <w:ins w:id="18" w:author="Renée Sæthre" w:date="2021-11-10T11:59:00Z">
+        <w:r>
+          <w:rPr>
+            <w:lang w:val="en-GB"/>
+          </w:rPr>
+          <w:t>,</w:t>
+        </w:r>
+      </w:ins>
+      <w:r>
+        <w:rPr>
+          <w:lang w:val="en-GB"/>
+        </w:rPr>
+        <w:t xml:space="preserve"> also in people with underlying medical conditions</w:t>
       </w:r>
       <w:r>
         <w:rPr>
@@ -135,15 +287,149 @@
     </w:p>
     <w:p>
       <w:pPr>
-        <w:rPr>
-          <w:lang w:val="en-GB"/>
-        </w:rPr>
-      </w:pPr>
-      <w:r>
-        <w:rPr>
-          <w:lang w:val="en-GB"/>
-        </w:rPr>
-        <w:t>In this project, the effect of two different vaccines (Pfizer and AstraZeneca) on populations with different types of underlying diseases will be analysed. This should shed more light on the safety of such vaccines on people with different comorbidities. Specifically, the following questions will be answered:</w:t>
+        <w:jc w:val="both"/>
+        <w:rPr>
+          <w:lang w:val="en-GB"/>
+        </w:rPr>
+        <w:pPrChange w:id="19" w:author="Renée Sæthre" w:date="2021-11-10T12:33:00Z">
+          <w:pPr/>
+        </w:pPrChange>
+      </w:pPr>
+      <w:r>
+        <w:rPr>
+          <w:lang w:val="en-GB"/>
+        </w:rPr>
+        <w:t>In this project, the effect of two different vaccines</w:t>
+      </w:r>
+      <w:ins w:id="20" w:author="Renée Sæthre" w:date="2021-11-10T12:33:00Z">
+        <w:r>
+          <w:rPr>
+            <w:lang w:val="en-GB"/>
+          </w:rPr>
+          <w:t xml:space="preserve">, namely </w:t>
+        </w:r>
+      </w:ins>
+      <w:del w:id="21" w:author="Renée Sæthre" w:date="2021-11-10T12:33:00Z">
+        <w:r>
+          <w:rPr>
+            <w:lang w:val="en-GB"/>
+          </w:rPr>
+          <w:delText xml:space="preserve"> (</w:delText>
+        </w:r>
+      </w:del>
+      <w:r>
+        <w:rPr>
+          <w:lang w:val="en-GB"/>
+        </w:rPr>
+        <w:t>Pfizer</w:t>
+      </w:r>
+      <w:ins w:id="22" w:author="Renée Sæthre" w:date="2021-11-10T12:34:00Z">
+        <w:r>
+          <w:rPr>
+            <w:lang w:val="en-GB"/>
+          </w:rPr>
+          <w:t>-BioNTech</w:t>
+        </w:r>
+      </w:ins>
+      <w:r>
+        <w:rPr>
+          <w:lang w:val="en-GB"/>
+        </w:rPr>
+        <w:t xml:space="preserve"> and </w:t>
+      </w:r>
+      <w:ins w:id="23" w:author="Renée Sæthre" w:date="2021-11-10T12:34:00Z">
+        <w:r>
+          <w:rPr>
+            <w:lang w:val="en-GB"/>
+          </w:rPr>
+          <w:t>Oxford/</w:t>
+        </w:r>
+      </w:ins>
+      <w:r>
+        <w:rPr>
+          <w:lang w:val="en-GB"/>
+        </w:rPr>
+        <w:t>AstraZeneca</w:t>
+      </w:r>
+      <w:ins w:id="24" w:author="Renée Sæthre" w:date="2021-11-10T12:33:00Z">
+        <w:r>
+          <w:rPr>
+            <w:lang w:val="en-GB"/>
+          </w:rPr>
+          <w:t xml:space="preserve">, </w:t>
+        </w:r>
+      </w:ins>
+      <w:del w:id="25" w:author="Renée Sæthre" w:date="2021-11-10T12:33:00Z">
+        <w:r>
+          <w:rPr>
+            <w:lang w:val="en-GB"/>
+          </w:rPr>
+          <w:delText xml:space="preserve">) </w:delText>
+        </w:r>
+      </w:del>
+      <w:r>
+        <w:rPr>
+          <w:lang w:val="en-GB"/>
+        </w:rPr>
+        <w:t xml:space="preserve">on </w:t>
+      </w:r>
+      <w:ins w:id="26" w:author="Renée Sæthre" w:date="2021-11-10T11:59:00Z">
+        <w:r>
+          <w:rPr>
+            <w:lang w:val="en-GB"/>
+          </w:rPr>
+          <w:t>people with different comorbi</w:t>
+        </w:r>
+      </w:ins>
+      <w:ins w:id="27" w:author="Renée Sæthre" w:date="2021-11-10T12:00:00Z">
+        <w:r>
+          <w:rPr>
+            <w:lang w:val="en-GB"/>
+          </w:rPr>
+          <w:t xml:space="preserve">dities </w:t>
+        </w:r>
+      </w:ins>
+      <w:del w:id="28" w:author="Renée Sæthre" w:date="2021-11-10T11:59:00Z">
+        <w:r>
+          <w:rPr>
+            <w:lang w:val="en-GB"/>
+          </w:rPr>
+          <w:delText xml:space="preserve">populations with different types of underlying diseases </w:delText>
+        </w:r>
+      </w:del>
+      <w:r>
+        <w:rPr>
+          <w:lang w:val="en-GB"/>
+        </w:rPr>
+        <w:t>will be analysed</w:t>
+      </w:r>
+      <w:ins w:id="29" w:author="Renée Sæthre" w:date="2021-11-10T12:00:00Z">
+        <w:r>
+          <w:rPr>
+            <w:lang w:val="en-GB"/>
+          </w:rPr>
+          <w:t>, aiming to shed more light on their safety</w:t>
+        </w:r>
+      </w:ins>
+      <w:r>
+        <w:rPr>
+          <w:lang w:val="en-GB"/>
+        </w:rPr>
+        <w:t xml:space="preserve">. </w:t>
+      </w:r>
+      <w:del w:id="30" w:author="Renée Sæthre" w:date="2021-11-10T12:00:00Z">
+        <w:r>
+          <w:rPr>
+            <w:lang w:val="en-GB"/>
+          </w:rPr>
+          <w:delText xml:space="preserve">This should shed more light on the safety of such vaccines on people with different comorbidities. </w:delText>
+        </w:r>
+      </w:del>
+      <w:r>
+        <w:rPr>
+          <w:lang w:val="en-GB"/>
+        </w:rPr>
+        <w:t>Specifically, the following questions will be answered:</w:t>
       </w:r>
     </w:p>
     <w:p>
@@ -153,10 +439,19 @@
           <w:ilvl w:val="0"/>
           <w:numId w:val="12"/>
         </w:numPr>
+        <w:jc w:val="both"/>
         <w:rPr>
           <w:b/>
           <w:bCs/>
         </w:rPr>
+        <w:pPrChange w:id="31" w:author="Renée Sæthre" w:date="2021-11-10T12:33:00Z">
+          <w:pPr>
+            <w:pStyle w:val="EndNoteBibliography"/>
+            <w:numPr>
+              <w:numId w:val="12"/>
+            </w:numPr>
+          </w:pPr>
+        </w:pPrChange>
       </w:pPr>
       <w:r>
         <w:rPr>
@@ -173,10 +468,19 @@
           <w:ilvl w:val="0"/>
           <w:numId w:val="12"/>
         </w:numPr>
+        <w:jc w:val="both"/>
         <w:rPr>
           <w:b/>
           <w:bCs/>
         </w:rPr>
+        <w:pPrChange w:id="32" w:author="Renée Sæthre" w:date="2021-11-10T12:33:00Z">
+          <w:pPr>
+            <w:pStyle w:val="EndNoteBibliography"/>
+            <w:numPr>
+              <w:numId w:val="12"/>
+            </w:numPr>
+          </w:pPr>
+        </w:pPrChange>
       </w:pPr>
       <w:r>
         <w:rPr>
@@ -192,24 +496,65 @@
         </w:rPr>
         <w:t xml:space="preserve"> </w:t>
       </w:r>
-      <w:r>
-        <w:t xml:space="preserve">(Medical events after the second vaccine will be considered and compared to unvaccinated people in a similar time frame.) </w:t>
-      </w:r>
-      <w:r>
-        <w:t>If more adverse events occur in a vaccinated population compared to the non-vaccinated population, the time course of adverse events will be plotted.</w:t>
-      </w:r>
+      <w:del w:id="33" w:author="Renée Sæthre" w:date="2021-11-10T12:02:00Z">
+        <w:r>
+          <w:delText>(</w:delText>
+        </w:r>
+      </w:del>
+      <w:r>
+        <w:t>Medical events after the second vaccine will be considered and compared to unvaccinated people in a similar time frame.</w:t>
+      </w:r>
+      <w:del w:id="34" w:author="Renée Sæthre" w:date="2021-11-10T12:02:00Z">
+        <w:r>
+          <w:delText>)</w:delText>
+        </w:r>
+      </w:del>
+      <w:r>
+        <w:t xml:space="preserve"> If more adverse events occur in a vaccinated population compared to the non-vaccinated population, the time course of adverse events will be plotted.</w:t>
+      </w:r>
+      <w:ins w:id="35" w:author="Renée Sæthre" w:date="2021-11-10T12:02:00Z">
+        <w:r>
+          <w:t xml:space="preserve"> </w:t>
+        </w:r>
+      </w:ins>
     </w:p>
     <w:p>
       <w:pPr>
-        <w:rPr>
-          <w:lang w:val="en-GB"/>
-        </w:rPr>
-      </w:pPr>
-      <w:r>
-        <w:rPr>
-          <w:lang w:val="en-GB"/>
-        </w:rPr>
-        <w:t>If time permits, the following questions may also be investigated:</w:t>
+        <w:jc w:val="both"/>
+        <w:rPr>
+          <w:lang w:val="en-GB"/>
+        </w:rPr>
+        <w:pPrChange w:id="36" w:author="Renée Sæthre" w:date="2021-11-10T12:33:00Z">
+          <w:pPr/>
+        </w:pPrChange>
+      </w:pPr>
+      <w:r>
+        <w:rPr>
+          <w:lang w:val="en-GB"/>
+        </w:rPr>
+        <w:t xml:space="preserve">If time permits, the following </w:t>
+      </w:r>
+      <w:del w:id="37" w:author="Renée Sæthre" w:date="2021-11-10T12:18:00Z">
+        <w:r>
+          <w:rPr>
+            <w:lang w:val="en-GB"/>
+          </w:rPr>
+          <w:delText xml:space="preserve">questions </w:delText>
+        </w:r>
+      </w:del>
+      <w:ins w:id="38" w:author="Renée Sæthre" w:date="2021-11-10T12:18:00Z">
+        <w:r>
+          <w:rPr>
+            <w:lang w:val="en-GB"/>
+          </w:rPr>
+          <w:t xml:space="preserve">points </w:t>
+        </w:r>
+      </w:ins>
+      <w:r>
+        <w:rPr>
+          <w:lang w:val="en-GB"/>
+        </w:rPr>
+        <w:t>may also be investigated:</w:t>
       </w:r>
     </w:p>
     <w:p>
@@ -219,10 +564,64 @@
           <w:ilvl w:val="0"/>
           <w:numId w:val="12"/>
         </w:numPr>
-      </w:pPr>
-      <w:r>
-        <w:t>Is the mortality the same in people with a history of myocarditis (and related diseases) with the vaccination compared to without vaccination?</w:t>
-      </w:r>
+        <w:jc w:val="both"/>
+        <w:rPr>
+          <w:ins w:id="39" w:author="Renée Sæthre" w:date="2021-11-10T12:15:00Z"/>
+        </w:rPr>
+        <w:pPrChange w:id="40" w:author="Renée Sæthre" w:date="2021-11-10T12:33:00Z">
+          <w:pPr>
+            <w:pStyle w:val="EndNoteBibliography"/>
+            <w:numPr>
+              <w:numId w:val="12"/>
+            </w:numPr>
+          </w:pPr>
+        </w:pPrChange>
+      </w:pPr>
+      <w:ins w:id="41" w:author="Renée Sæthre" w:date="2021-11-10T12:18:00Z">
+        <w:r>
+          <w:t xml:space="preserve">Comparison of </w:t>
+        </w:r>
+      </w:ins>
+      <w:ins w:id="42" w:author="Renée Sæthre" w:date="2021-11-10T12:16:00Z">
+        <w:r>
+          <w:t xml:space="preserve">relevant adverse events </w:t>
+        </w:r>
+      </w:ins>
+      <w:ins w:id="43" w:author="Renée Sæthre" w:date="2021-11-10T12:35:00Z">
+        <w:r>
+          <w:t xml:space="preserve">(e.g. myocarditis or lymphadenopathy) </w:t>
+        </w:r>
+      </w:ins>
+      <w:ins w:id="44" w:author="Renée Sæthre" w:date="2021-11-10T12:16:00Z">
+        <w:r>
+          <w:t>after vaccination vs. after</w:t>
+        </w:r>
+      </w:ins>
+      <w:ins w:id="45" w:author="Renée Sæthre" w:date="2021-11-10T12:18:00Z">
+        <w:r>
+          <w:t xml:space="preserve"> a</w:t>
+        </w:r>
+      </w:ins>
+      <w:ins w:id="46" w:author="Renée Sæthre" w:date="2021-11-10T12:16:00Z">
+        <w:r>
+          <w:t xml:space="preserve"> natural </w:t>
+        </w:r>
+      </w:ins>
+      <w:ins w:id="47" w:author="Renée Sæthre" w:date="2021-11-10T12:35:00Z">
+        <w:r>
+          <w:t>COVID</w:t>
+        </w:r>
+      </w:ins>
+      <w:ins w:id="48" w:author="Renée Sæthre" w:date="2021-11-10T12:16:00Z">
+        <w:r>
+          <w:t>-19 infection</w:t>
+        </w:r>
+      </w:ins>
+      <w:ins w:id="49" w:author="Renée Sæthre" w:date="2021-11-10T12:35:00Z">
+        <w:r>
+          <w:t xml:space="preserve"> </w:t>
+        </w:r>
+      </w:ins>
     </w:p>
     <w:p>
       <w:pPr>
@@ -231,12 +630,18 @@
           <w:ilvl w:val="0"/>
           <w:numId w:val="12"/>
         </w:numPr>
-      </w:pPr>
-      <w:r>
-        <w:t>Is the preventive effect of the vaccines on getting COVID-19 the same for people with and people without underlying medical conditions? What about specific groups of comorbidities (</w:t>
-      </w:r>
-      <w:r>
-        <w:t>diseases of the circulatory vs. respiratory system)?</w:t>
+        <w:jc w:val="both"/>
+        <w:pPrChange w:id="50" w:author="Renée Sæthre" w:date="2021-11-10T12:33:00Z">
+          <w:pPr>
+            <w:pStyle w:val="EndNoteBibliography"/>
+            <w:numPr>
+              <w:numId w:val="12"/>
+            </w:numPr>
+          </w:pPr>
+        </w:pPrChange>
+      </w:pPr>
+      <w:r>
+        <w:t>Is the mortality the same in people with a history of myocarditis (and related diseases) with the vaccination compared to without vaccination?</w:t>
       </w:r>
     </w:p>
     <w:p>
@@ -246,9 +651,21 @@
           <w:ilvl w:val="0"/>
           <w:numId w:val="12"/>
         </w:numPr>
-      </w:pPr>
-      <w:r>
-        <w:t>Is number of hospitalization the same in vaccinated vs. non-vaccinated populations? Is it the same when comparing vaccinated and non-vaccinated people with the same comorbidities?</w:t>
+        <w:jc w:val="both"/>
+        <w:pPrChange w:id="51" w:author="Renée Sæthre" w:date="2021-11-10T12:33:00Z">
+          <w:pPr>
+            <w:pStyle w:val="EndNoteBibliography"/>
+            <w:numPr>
+              <w:numId w:val="12"/>
+            </w:numPr>
+          </w:pPr>
+        </w:pPrChange>
+      </w:pPr>
+      <w:r>
+        <w:t>Is the preventive effect of the vaccines on getting COVID-19 the same for people with and people without underlying medical conditions? What about specific groups of comorbidities (</w:t>
+      </w:r>
+      <w:r>
+        <w:t>diseases of the circulatory vs. respiratory system)?</w:t>
       </w:r>
     </w:p>
     <w:p>
@@ -258,6 +675,36 @@
           <w:ilvl w:val="0"/>
           <w:numId w:val="12"/>
         </w:numPr>
+        <w:jc w:val="both"/>
+        <w:pPrChange w:id="52" w:author="Renée Sæthre" w:date="2021-11-10T12:33:00Z">
+          <w:pPr>
+            <w:pStyle w:val="EndNoteBibliography"/>
+            <w:numPr>
+              <w:numId w:val="12"/>
+            </w:numPr>
+          </w:pPr>
+        </w:pPrChange>
+      </w:pPr>
+      <w:r>
+        <w:t>Is number of hospitalization the same in vaccinated vs. non-vaccinated populations? Is it the same when comparing vaccinated and non-vaccinated people with the same comorbidities?</w:t>
+      </w:r>
+    </w:p>
+    <w:p>
+      <w:pPr>
+        <w:pStyle w:val="EndNoteBibliography"/>
+        <w:numPr>
+          <w:ilvl w:val="0"/>
+          <w:numId w:val="12"/>
+        </w:numPr>
+        <w:jc w:val="both"/>
+        <w:pPrChange w:id="53" w:author="Renée Sæthre" w:date="2021-11-10T12:33:00Z">
+          <w:pPr>
+            <w:pStyle w:val="EndNoteBibliography"/>
+            <w:numPr>
+              <w:numId w:val="12"/>
+            </w:numPr>
+          </w:pPr>
+        </w:pPrChange>
       </w:pPr>
       <w:r>
         <w:t>What</w:t>
@@ -273,6 +720,19 @@
           <w:ilvl w:val="0"/>
           <w:numId w:val="0"/>
         </w:numPr>
+        <w:jc w:val="both"/>
+        <w:rPr>
+          <w:ins w:id="54" w:author="Renée Sæthre" w:date="2021-11-10T12:25:00Z"/>
+        </w:rPr>
+        <w:pPrChange w:id="55" w:author="Renée Sæthre" w:date="2021-11-10T12:33:00Z">
+          <w:pPr>
+            <w:pStyle w:val="EndNoteBibliography"/>
+            <w:numPr>
+              <w:numId w:val="0"/>
+            </w:numPr>
+            <w:ind w:left="0" w:firstLine="0"/>
+          </w:pPr>
+        </w:pPrChange>
       </w:pPr>
       <w:r>
         <w:t xml:space="preserve">For retrieving the comorbidities, the </w:t>
@@ -352,7 +812,23 @@
         <w:t>ar plots</w:t>
       </w:r>
       <w:r>
-        <w:t xml:space="preserve"> of the different groups will be created and data will be analysed using the Chi-squared test.</w:t>
+        <w:t xml:space="preserve"> of the different groups will be created and</w:t>
+      </w:r>
+      <w:ins w:id="56" w:author="Renée Sæthre" w:date="2021-11-10T12:22:00Z">
+        <w:r>
+          <w:t xml:space="preserve"> the</w:t>
+        </w:r>
+      </w:ins>
+      <w:r>
+        <w:t xml:space="preserve"> data will be </w:t>
+      </w:r>
+      <w:ins w:id="57" w:author="Renée Sæthre" w:date="2021-11-10T12:25:00Z">
+        <w:r>
+          <w:t xml:space="preserve">statistically </w:t>
+        </w:r>
+      </w:ins>
+      <w:r>
+        <w:t>analysed using the Chi-squared test.</w:t>
       </w:r>
       <w:r>
         <w:t xml:space="preserve"> </w:t>
@@ -366,9 +842,45 @@
     </w:p>
     <w:p>
       <w:pPr>
-        <w:rPr>
-          <w:lang w:val="en-GB"/>
-        </w:rPr>
+        <w:pStyle w:val="EndNoteBibliography"/>
+        <w:numPr>
+          <w:ilvl w:val="0"/>
+          <w:numId w:val="0"/>
+        </w:numPr>
+        <w:jc w:val="both"/>
+        <w:rPr>
+          <w:del w:id="58" w:author="Renée Sæthre" w:date="2021-11-10T12:36:00Z"/>
+        </w:rPr>
+        <w:pPrChange w:id="59" w:author="Renée Sæthre" w:date="2021-11-10T12:33:00Z">
+          <w:pPr>
+            <w:pStyle w:val="EndNoteBibliography"/>
+            <w:numPr>
+              <w:numId w:val="0"/>
+            </w:numPr>
+            <w:ind w:left="0" w:firstLine="0"/>
+          </w:pPr>
+        </w:pPrChange>
+      </w:pPr>
+    </w:p>
+    <w:p>
+      <w:pPr>
+        <w:jc w:val="both"/>
+        <w:rPr>
+          <w:ins w:id="60" w:author="Renée Sæthre" w:date="2021-11-10T12:36:00Z"/>
+          <w:b/>
+          <w:lang w:val="en-GB"/>
+        </w:rPr>
+      </w:pPr>
+    </w:p>
+    <w:p>
+      <w:pPr>
+        <w:jc w:val="both"/>
+        <w:rPr>
+          <w:lang w:val="en-GB"/>
+        </w:rPr>
+        <w:pPrChange w:id="61" w:author="Renée Sæthre" w:date="2021-11-10T12:33:00Z">
+          <w:pPr/>
+        </w:pPrChange>
       </w:pPr>
       <w:r>
         <w:rPr>
@@ -386,6 +898,17 @@
           <w:numId w:val="0"/>
         </w:numPr>
         <w:spacing w:after="0"/>
+        <w:jc w:val="both"/>
+        <w:pPrChange w:id="62" w:author="Renée Sæthre" w:date="2021-11-10T12:33:00Z">
+          <w:pPr>
+            <w:pStyle w:val="EndNoteBibliography"/>
+            <w:numPr>
+              <w:numId w:val="0"/>
+            </w:numPr>
+            <w:spacing w:after="0"/>
+            <w:ind w:left="0" w:firstLine="0"/>
+          </w:pPr>
+        </w:pPrChange>
       </w:pPr>
       <w:r>
         <w:rPr>
@@ -438,8 +961,19 @@
           <w:ilvl w:val="0"/>
           <w:numId w:val="0"/>
         </w:numPr>
-      </w:pPr>
-      <w:r>
+        <w:jc w:val="both"/>
+        <w:pPrChange w:id="63" w:author="Renée Sæthre" w:date="2021-11-10T12:33:00Z">
+          <w:pPr>
+            <w:pStyle w:val="EndNoteBibliography"/>
+            <w:numPr>
+              <w:numId w:val="0"/>
+            </w:numPr>
+            <w:ind w:left="0" w:firstLine="0"/>
+          </w:pPr>
+        </w:pPrChange>
+      </w:pPr>
+      <w:r>
+        <w:lastRenderedPageBreak/>
         <w:t>2</w:t>
       </w:r>
       <w:r>
@@ -458,15 +992,18 @@
     </w:p>
     <w:p>
       <w:pPr>
-        <w:rPr>
-          <w:lang w:val="en-GB"/>
-        </w:rPr>
-      </w:pPr>
-      <w:r>
-        <w:rPr>
-          <w:lang w:val="en-GB"/>
-        </w:rPr>
-        <w:lastRenderedPageBreak/>
+        <w:jc w:val="both"/>
+        <w:rPr>
+          <w:lang w:val="en-GB"/>
+        </w:rPr>
+        <w:pPrChange w:id="64" w:author="Renée Sæthre" w:date="2021-11-10T12:33:00Z">
+          <w:pPr/>
+        </w:pPrChange>
+      </w:pPr>
+      <w:r>
+        <w:rPr>
+          <w:lang w:val="en-GB"/>
+        </w:rPr>
         <w:fldChar w:fldCharType="end"/>
       </w:r>
     </w:p>
@@ -481,7 +1018,7 @@
 </file>
 
 <file path=word/numbering.xml><?xml version="1.0" encoding="utf-8"?>
-<w:numbering xmlns:wpc="http://schemas.microsoft.com/office/word/2010/wordprocessingCanvas" xmlns:cx="http://schemas.microsoft.com/office/drawing/2014/chartex" xmlns:cx1="http://schemas.microsoft.com/office/drawing/2015/9/8/chartex" xmlns:cx2="http://schemas.microsoft.com/office/drawing/2015/10/21/chartex" xmlns:cx3="http://schemas.microsoft.com/office/drawing/2016/5/9/chartex" xmlns:cx4="http://schemas.microsoft.com/office/drawing/2016/5/10/chartex" xmlns:cx5="http://schemas.microsoft.com/office/drawing/2016/5/11/chartex" xmlns:cx6="http://schemas.microsoft.com/office/drawing/2016/5/12/chartex" xmlns:cx7="http://schemas.microsoft.com/office/drawing/2016/5/13/chartex" xmlns:cx8="http://schemas.microsoft.com/office/drawing/2016/5/14/chartex" xmlns:mc="http://schemas.openxmlformats.org/markup-compatibility/2006" xmlns:aink="http://schemas.microsoft.com/office/drawing/2016/ink" xmlns:am3d="http://schemas.microsoft.com/office/drawing/2017/model3d" xmlns:o="urn:schemas-microsoft-com:office:office" xmlns:r="http://schemas.openxmlformats.org/officeDocument/2006/relationships" xmlns:m="http://schemas.openxmlformats.org/officeDocument/2006/math" xmlns:v="urn:schemas-microsoft-com:vml" xmlns:wp14="http://schemas.microsoft.com/office/word/2010/wordprocessingDrawing" xmlns:wp="http://schemas.openxmlformats.org/drawingml/2006/wordprocessingDrawing" xmlns:w10="urn:schemas-microsoft-com:office:word" xmlns:w="http://schemas.openxmlformats.org/wordprocessingml/2006/main" xmlns:w14="http://schemas.microsoft.com/office/word/2010/wordml" xmlns:w15="http://schemas.microsoft.com/office/word/2012/wordml" xmlns:w16cex="http://schemas.microsoft.com/office/word/2018/wordml/cex" xmlns:w16cid="http://schemas.microsoft.com/office/word/2016/wordml/cid" xmlns:w16="http://schemas.microsoft.com/office/word/2018/wordml" xmlns:w16se="http://schemas.microsoft.com/office/word/2015/wordml/symex" xmlns:wpg="http://schemas.microsoft.com/office/word/2010/wordprocessingGroup" xmlns:wpi="http://schemas.microsoft.com/office/word/2010/wordprocessingInk" xmlns:wne="http://schemas.microsoft.com/office/word/2006/wordml" xmlns:wps="http://schemas.microsoft.com/office/word/2010/wordprocessingShape" mc:Ignorable="w14 w15 w16se w16cid w16 w16cex wp14">
+<w:numbering xmlns:wpc="http://schemas.microsoft.com/office/word/2010/wordprocessingCanvas" xmlns:cx="http://schemas.microsoft.com/office/drawing/2014/chartex" xmlns:cx1="http://schemas.microsoft.com/office/drawing/2015/9/8/chartex" xmlns:cx2="http://schemas.microsoft.com/office/drawing/2015/10/21/chartex" xmlns:cx3="http://schemas.microsoft.com/office/drawing/2016/5/9/chartex" xmlns:cx4="http://schemas.microsoft.com/office/drawing/2016/5/10/chartex" xmlns:cx5="http://schemas.microsoft.com/office/drawing/2016/5/11/chartex" xmlns:cx6="http://schemas.microsoft.com/office/drawing/2016/5/12/chartex" xmlns:cx7="http://schemas.microsoft.com/office/drawing/2016/5/13/chartex" xmlns:cx8="http://schemas.microsoft.com/office/drawing/2016/5/14/chartex" xmlns:mc="http://schemas.openxmlformats.org/markup-compatibility/2006" xmlns:aink="http://schemas.microsoft.com/office/drawing/2016/ink" xmlns:am3d="http://schemas.microsoft.com/office/drawing/2017/model3d" xmlns:o="urn:schemas-microsoft-com:office:office" xmlns:r="http://schemas.openxmlformats.org/officeDocument/2006/relationships" xmlns:m="http://schemas.openxmlformats.org/officeDocument/2006/math" xmlns:v="urn:schemas-microsoft-com:vml" xmlns:wp14="http://schemas.microsoft.com/office/word/2010/wordprocessingDrawing" xmlns:wp="http://schemas.openxmlformats.org/drawingml/2006/wordprocessingDrawing" xmlns:w10="urn:schemas-microsoft-com:office:word" xmlns:w="http://schemas.openxmlformats.org/wordprocessingml/2006/main" xmlns:w14="http://schemas.microsoft.com/office/word/2010/wordml" xmlns:w15="http://schemas.microsoft.com/office/word/2012/wordml" xmlns:w16cex="http://schemas.microsoft.com/office/word/2018/wordml/cex" xmlns:w16cid="http://schemas.microsoft.com/office/word/2016/wordml/cid" xmlns:w16="http://schemas.microsoft.com/office/word/2018/wordml" xmlns:w16sdtdh="http://schemas.microsoft.com/office/word/2020/wordml/sdtdatahash" xmlns:w16se="http://schemas.microsoft.com/office/word/2015/wordml/symex" xmlns:wpg="http://schemas.microsoft.com/office/word/2010/wordprocessingGroup" xmlns:wpi="http://schemas.microsoft.com/office/word/2010/wordprocessingInk" xmlns:wne="http://schemas.microsoft.com/office/word/2006/wordml" xmlns:wps="http://schemas.microsoft.com/office/word/2010/wordprocessingShape" mc:Ignorable="w14 w15 w16se w16cid w16 w16cex w16sdtdh wp14">
   <w:abstractNum w:abstractNumId="0" w15:restartNumberingAfterBreak="0">
     <w:nsid w:val="38501BBB"/>
     <w:multiLevelType w:val="hybridMultilevel"/>
@@ -1073,8 +1610,16 @@
 </w:numbering>
 </file>
 
+<file path=word/people.xml><?xml version="1.0" encoding="utf-8"?>
+<w15:people xmlns:wpc="http://schemas.microsoft.com/office/word/2010/wordprocessingCanvas" xmlns:cx="http://schemas.microsoft.com/office/drawing/2014/chartex" xmlns:cx1="http://schemas.microsoft.com/office/drawing/2015/9/8/chartex" xmlns:cx2="http://schemas.microsoft.com/office/drawing/2015/10/21/chartex" xmlns:cx3="http://schemas.microsoft.com/office/drawing/2016/5/9/chartex" xmlns:cx4="http://schemas.microsoft.com/office/drawing/2016/5/10/chartex" xmlns:cx5="http://schemas.microsoft.com/office/drawing/2016/5/11/chartex" xmlns:cx6="http://schemas.microsoft.com/office/drawing/2016/5/12/chartex" xmlns:cx7="http://schemas.microsoft.com/office/drawing/2016/5/13/chartex" xmlns:cx8="http://schemas.microsoft.com/office/drawing/2016/5/14/chartex" xmlns:mc="http://schemas.openxmlformats.org/markup-compatibility/2006" xmlns:aink="http://schemas.microsoft.com/office/drawing/2016/ink" xmlns:am3d="http://schemas.microsoft.com/office/drawing/2017/model3d" xmlns:o="urn:schemas-microsoft-com:office:office" xmlns:r="http://schemas.openxmlformats.org/officeDocument/2006/relationships" xmlns:m="http://schemas.openxmlformats.org/officeDocument/2006/math" xmlns:v="urn:schemas-microsoft-com:vml" xmlns:wp14="http://schemas.microsoft.com/office/word/2010/wordprocessingDrawing" xmlns:wp="http://schemas.openxmlformats.org/drawingml/2006/wordprocessingDrawing" xmlns:w10="urn:schemas-microsoft-com:office:word" xmlns:w="http://schemas.openxmlformats.org/wordprocessingml/2006/main" xmlns:w14="http://schemas.microsoft.com/office/word/2010/wordml" xmlns:w15="http://schemas.microsoft.com/office/word/2012/wordml" xmlns:w16cex="http://schemas.microsoft.com/office/word/2018/wordml/cex" xmlns:w16cid="http://schemas.microsoft.com/office/word/2016/wordml/cid" xmlns:w16="http://schemas.microsoft.com/office/word/2018/wordml" xmlns:w16sdtdh="http://schemas.microsoft.com/office/word/2020/wordml/sdtdatahash" xmlns:w16se="http://schemas.microsoft.com/office/word/2015/wordml/symex" xmlns:wpg="http://schemas.microsoft.com/office/word/2010/wordprocessingGroup" xmlns:wpi="http://schemas.microsoft.com/office/word/2010/wordprocessingInk" xmlns:wne="http://schemas.microsoft.com/office/word/2006/wordml" xmlns:wps="http://schemas.microsoft.com/office/word/2010/wordprocessingShape" mc:Ignorable="w14 w15 w16se w16cid w16 w16cex w16sdtdh wp14">
+  <w15:person w15:author="Renée Sæthre">
+    <w15:presenceInfo w15:providerId="Windows Live" w15:userId="96c36d3dad558077"/>
+  </w15:person>
+</w15:people>
+</file>
+
 <file path=word/styles.xml><?xml version="1.0" encoding="utf-8"?>
-<w:styles xmlns:mc="http://schemas.openxmlformats.org/markup-compatibility/2006" xmlns:r="http://schemas.openxmlformats.org/officeDocument/2006/relationships" xmlns:w="http://schemas.openxmlformats.org/wordprocessingml/2006/main" xmlns:w14="http://schemas.microsoft.com/office/word/2010/wordml" xmlns:w15="http://schemas.microsoft.com/office/word/2012/wordml" xmlns:w16cex="http://schemas.microsoft.com/office/word/2018/wordml/cex" xmlns:w16cid="http://schemas.microsoft.com/office/word/2016/wordml/cid" xmlns:w16="http://schemas.microsoft.com/office/word/2018/wordml" xmlns:w16se="http://schemas.microsoft.com/office/word/2015/wordml/symex" mc:Ignorable="w14 w15 w16se w16cid w16 w16cex">
+<w:styles xmlns:mc="http://schemas.openxmlformats.org/markup-compatibility/2006" xmlns:r="http://schemas.openxmlformats.org/officeDocument/2006/relationships" xmlns:w="http://schemas.openxmlformats.org/wordprocessingml/2006/main" xmlns:w14="http://schemas.microsoft.com/office/word/2010/wordml" xmlns:w15="http://schemas.microsoft.com/office/word/2012/wordml" xmlns:w16cex="http://schemas.microsoft.com/office/word/2018/wordml/cex" xmlns:w16cid="http://schemas.microsoft.com/office/word/2016/wordml/cid" xmlns:w16="http://schemas.microsoft.com/office/word/2018/wordml" xmlns:w16sdtdh="http://schemas.microsoft.com/office/word/2020/wordml/sdtdatahash" xmlns:w16se="http://schemas.microsoft.com/office/word/2015/wordml/symex" mc:Ignorable="w14 w15 w16se w16cid w16 w16cex w16sdtdh">
   <w:docDefaults>
     <w:rPrDefault>
       <w:rPr>
@@ -1480,19 +2025,37 @@
     <w:autoRedefine/>
     <w:uiPriority w:val="9"/>
     <w:qFormat/>
-    <w:rsid w:val="0008084F"/>
+    <w:rsid w:val="00B46D3A"/>
     <w:pPr>
       <w:keepNext/>
       <w:keepLines/>
       <w:spacing w:before="240" w:after="0" w:line="360" w:lineRule="auto"/>
       <w:jc w:val="both"/>
       <w:outlineLvl w:val="0"/>
+      <w:pPrChange w:id="0" w:author="Renée Sæthre" w:date="2021-11-10T12:51:00Z">
+        <w:pPr>
+          <w:keepNext/>
+          <w:keepLines/>
+          <w:spacing w:before="240" w:line="360" w:lineRule="auto"/>
+          <w:jc w:val="both"/>
+          <w:outlineLvl w:val="0"/>
+        </w:pPr>
+      </w:pPrChange>
     </w:pPr>
     <w:rPr>
       <w:rFonts w:ascii="Arial" w:eastAsiaTheme="majorEastAsia" w:hAnsi="Arial" w:cstheme="majorBidi"/>
       <w:b/>
       <w:sz w:val="32"/>
       <w:szCs w:val="32"/>
+      <w:rPrChange w:id="0" w:author="Renée Sæthre" w:date="2021-11-10T12:51:00Z">
+        <w:rPr>
+          <w:rFonts w:ascii="Arial" w:eastAsiaTheme="majorEastAsia" w:hAnsi="Arial" w:cstheme="majorBidi"/>
+          <w:b/>
+          <w:sz w:val="32"/>
+          <w:szCs w:val="32"/>
+          <w:lang w:val="en-CH" w:eastAsia="en-US" w:bidi="ar-SA"/>
+        </w:rPr>
+      </w:rPrChange>
     </w:rPr>
   </w:style>
   <w:style w:type="paragraph" w:styleId="Heading2">
@@ -1582,6 +2145,7 @@
   <w:style w:type="character" w:default="1" w:styleId="DefaultParagraphFont">
     <w:name w:val="Default Paragraph Font"/>
     <w:uiPriority w:val="1"/>
+    <w:semiHidden/>
     <w:unhideWhenUsed/>
   </w:style>
   <w:style w:type="table" w:default="1" w:styleId="TableNormal">
@@ -1624,7 +2188,7 @@
     <w:basedOn w:val="DefaultParagraphFont"/>
     <w:link w:val="Heading1"/>
     <w:uiPriority w:val="9"/>
-    <w:rsid w:val="0008084F"/>
+    <w:rsid w:val="00B46D3A"/>
     <w:rPr>
       <w:rFonts w:ascii="Arial" w:eastAsiaTheme="majorEastAsia" w:hAnsi="Arial" w:cstheme="majorBidi"/>
       <w:b/>
@@ -1849,6 +2413,84 @@
       <w:rFonts w:eastAsiaTheme="minorEastAsia"/>
       <w:color w:val="5A5A5A" w:themeColor="text1" w:themeTint="A5"/>
       <w:spacing w:val="15"/>
+    </w:rPr>
+  </w:style>
+  <w:style w:type="paragraph" w:styleId="Revision">
+    <w:name w:val="Revision"/>
+    <w:hidden/>
+    <w:uiPriority w:val="99"/>
+    <w:semiHidden/>
+    <w:rsid w:val="004024D8"/>
+    <w:pPr>
+      <w:spacing w:after="0" w:line="240" w:lineRule="auto"/>
+    </w:pPr>
+  </w:style>
+  <w:style w:type="character" w:styleId="CommentReference">
+    <w:name w:val="annotation reference"/>
+    <w:basedOn w:val="DefaultParagraphFont"/>
+    <w:uiPriority w:val="99"/>
+    <w:semiHidden/>
+    <w:unhideWhenUsed/>
+    <w:rsid w:val="00AA5DFB"/>
+    <w:rPr>
+      <w:sz w:val="16"/>
+      <w:szCs w:val="16"/>
+    </w:rPr>
+  </w:style>
+  <w:style w:type="paragraph" w:styleId="CommentText">
+    <w:name w:val="annotation text"/>
+    <w:basedOn w:val="Normal"/>
+    <w:link w:val="CommentTextChar"/>
+    <w:uiPriority w:val="99"/>
+    <w:semiHidden/>
+    <w:unhideWhenUsed/>
+    <w:rsid w:val="00AA5DFB"/>
+    <w:pPr>
+      <w:spacing w:line="240" w:lineRule="auto"/>
+    </w:pPr>
+    <w:rPr>
+      <w:sz w:val="20"/>
+      <w:szCs w:val="20"/>
+    </w:rPr>
+  </w:style>
+  <w:style w:type="character" w:customStyle="1" w:styleId="CommentTextChar">
+    <w:name w:val="Comment Text Char"/>
+    <w:basedOn w:val="DefaultParagraphFont"/>
+    <w:link w:val="CommentText"/>
+    <w:uiPriority w:val="99"/>
+    <w:semiHidden/>
+    <w:rsid w:val="00AA5DFB"/>
+    <w:rPr>
+      <w:sz w:val="20"/>
+      <w:szCs w:val="20"/>
+    </w:rPr>
+  </w:style>
+  <w:style w:type="paragraph" w:styleId="CommentSubject">
+    <w:name w:val="annotation subject"/>
+    <w:basedOn w:val="CommentText"/>
+    <w:next w:val="CommentText"/>
+    <w:link w:val="CommentSubjectChar"/>
+    <w:uiPriority w:val="99"/>
+    <w:semiHidden/>
+    <w:unhideWhenUsed/>
+    <w:rsid w:val="00AA5DFB"/>
+    <w:rPr>
+      <w:b/>
+      <w:bCs/>
+    </w:rPr>
+  </w:style>
+  <w:style w:type="character" w:customStyle="1" w:styleId="CommentSubjectChar">
+    <w:name w:val="Comment Subject Char"/>
+    <w:basedOn w:val="CommentTextChar"/>
+    <w:link w:val="CommentSubject"/>
+    <w:uiPriority w:val="99"/>
+    <w:semiHidden/>
+    <w:rsid w:val="00AA5DFB"/>
+    <w:rPr>
+      <w:b/>
+      <w:bCs/>
+      <w:sz w:val="20"/>
+      <w:szCs w:val="20"/>
     </w:rPr>
   </w:style>
 </w:styles>
@@ -2147,4 +2789,16 @@
     </a:ext>
   </a:extLst>
 </a:theme>
+</file>
+
+<file path=customXml/item1.xml><?xml version="1.0" encoding="utf-8"?>
+<b:Sources xmlns:b="http://schemas.openxmlformats.org/officeDocument/2006/bibliography" xmlns="http://schemas.openxmlformats.org/officeDocument/2006/bibliography" SelectedStyle="\APASixthEditionOfficeOnline.xsl" StyleName="APA" Version="6"/>
+</file>
+
+<file path=customXml/itemProps1.xml><?xml version="1.0" encoding="utf-8"?>
+<ds:datastoreItem xmlns:ds="http://schemas.openxmlformats.org/officeDocument/2006/customXml" ds:itemID="{780A0B91-A3F6-484B-937A-06DBAFC17568}">
+  <ds:schemaRefs>
+    <ds:schemaRef ds:uri="http://schemas.openxmlformats.org/officeDocument/2006/bibliography"/>
+  </ds:schemaRefs>
+</ds:datastoreItem>
 </file>
</xml_diff>